<commit_message>
Progress Report Edits Continued(4)
I just added a space for me to put a signature because I forgot it the
first time.
</commit_message>
<xml_diff>
--- a/Boyaredigari_Danzer_1stPR/Statement of Karthik's Contribution.docx
+++ b/Boyaredigari_Danzer_1stPR/Statement of Karthik's Contribution.docx
@@ -108,8 +108,88 @@
         </w:rPr>
         <w:t>oosing functionality. I will be developing code while also reviewing Reese’s code to alleviate any bugs that may arise (as is the case with any person’s code). All the while, he will be doing the same (except he will be reviewing my code).</w:t>
       </w:r>
+    </w:p>
+    <w:p>
+      <w:pPr>
+        <w:rPr>
+          <w:rFonts w:ascii="Times New Roman" w:hAnsi="Times New Roman" w:cs="Times New Roman"/>
+          <w:sz w:val="28"/>
+          <w:szCs w:val="28"/>
+        </w:rPr>
+      </w:pPr>
+    </w:p>
+    <w:p>
+      <w:pPr>
+        <w:rPr>
+          <w:rFonts w:ascii="Times New Roman" w:hAnsi="Times New Roman" w:cs="Times New Roman"/>
+          <w:sz w:val="28"/>
+          <w:szCs w:val="28"/>
+        </w:rPr>
+      </w:pPr>
+      <w:r>
+        <w:rPr>
+          <w:rFonts w:ascii="Times New Roman" w:hAnsi="Times New Roman" w:cs="Times New Roman"/>
+          <w:sz w:val="28"/>
+          <w:szCs w:val="28"/>
+        </w:rPr>
+        <w:t>Signature:</w:t>
+      </w:r>
+    </w:p>
+    <w:p>
+      <w:pPr>
+        <w:rPr>
+          <w:rFonts w:ascii="Times New Roman" w:hAnsi="Times New Roman" w:cs="Times New Roman"/>
+          <w:sz w:val="28"/>
+          <w:szCs w:val="28"/>
+        </w:rPr>
+      </w:pPr>
+    </w:p>
+    <w:p>
+      <w:pPr>
+        <w:rPr>
+          <w:rFonts w:ascii="Times New Roman" w:hAnsi="Times New Roman" w:cs="Times New Roman"/>
+          <w:sz w:val="28"/>
+          <w:szCs w:val="28"/>
+        </w:rPr>
+      </w:pPr>
+    </w:p>
+    <w:p>
+      <w:pPr>
+        <w:rPr>
+          <w:rFonts w:ascii="Times New Roman" w:hAnsi="Times New Roman" w:cs="Times New Roman"/>
+          <w:sz w:val="28"/>
+          <w:szCs w:val="28"/>
+        </w:rPr>
+      </w:pPr>
+    </w:p>
+    <w:p>
+      <w:pPr>
+        <w:rPr>
+          <w:rFonts w:ascii="Times New Roman" w:hAnsi="Times New Roman" w:cs="Times New Roman"/>
+          <w:sz w:val="28"/>
+          <w:szCs w:val="28"/>
+        </w:rPr>
+      </w:pPr>
       <w:bookmarkStart w:id="0" w:name="_GoBack"/>
       <w:bookmarkEnd w:id="0"/>
+      <w:r>
+        <w:rPr>
+          <w:rFonts w:ascii="Times New Roman" w:hAnsi="Times New Roman" w:cs="Times New Roman"/>
+          <w:sz w:val="28"/>
+          <w:szCs w:val="28"/>
+        </w:rPr>
+        <w:t xml:space="preserve">Karthik </w:t>
+      </w:r>
+      <w:proofErr w:type="spellStart"/>
+      <w:r>
+        <w:rPr>
+          <w:rFonts w:ascii="Times New Roman" w:hAnsi="Times New Roman" w:cs="Times New Roman"/>
+          <w:sz w:val="28"/>
+          <w:szCs w:val="28"/>
+        </w:rPr>
+        <w:t>Boyareddygari</w:t>
+      </w:r>
+      <w:proofErr w:type="spellEnd"/>
     </w:p>
     <w:sectPr>
       <w:pgSz w:w="12240" w:h="15840"/>

</xml_diff>